<commit_message>
1. Update Dokumentasi API :    - authentication.general.setLogin (v.1-r.0).docx    - authentication.general.setLoginBranchAndUserRole (v.1-r.0).docx    - authentication.general.setLogout (v.1-r.0).docx    - core.API.gateway (v.1-r.0).docx    - environment.general.session.getData (v.1-r.0).docx    - transaction.read.master.getDataListCountry.docx 2. Update JSONSchema :    - BackEnd/System/Authentication/Engines/general/setLogout/v1/JSONRequestSchema.json    - BackEnd/System/Authentication/Engines/general/setLoginBranchAndUserRole/v1/JSONRequestSchema.json    - BackEnd/System/Authentication/Engines/general/setLogout/v1/JSONRequestSchema.json    - BackEnd/System/Core/Engines/API/gateway/v1/JSONRequestSchema.json    - BackEnd/System/Environment/Engines/general/session/getData/v1/JSONRequestSchema.json 3. Update API :    - BackEnd/System/Core/Engines/API/gateway/v1/gateway.php
</commit_message>
<xml_diff>
--- a/Documentation/Documents/Blue Print/API Documents/[ TEMPLATE ].docx
+++ b/Documentation/Documents/Blue Print/API Documents/[ TEMPLATE ].docx
@@ -3902,7 +3902,23 @@
           <w:rFonts w:ascii="Courier New" w:hAnsi="Courier New" w:cs="Courier New"/>
           <w:sz w:val="16"/>
         </w:rPr>
-        <w:t>'authentication.general.setLogout'</w:t>
+        <w:t>'</w:t>
+      </w:r>
+      <w:r>
+        <w:rPr>
+          <w:rFonts w:ascii="Courier New" w:hAnsi="Courier New" w:cs="Courier New"/>
+          <w:sz w:val="16"/>
+        </w:rPr>
+        <w:t>...</w:t>
+      </w:r>
+      <w:bookmarkStart w:id="0" w:name="_GoBack"/>
+      <w:bookmarkEnd w:id="0"/>
+      <w:r>
+        <w:rPr>
+          <w:rFonts w:ascii="Courier New" w:hAnsi="Courier New" w:cs="Courier New"/>
+          <w:sz w:val="16"/>
+        </w:rPr>
+        <w:t>'</w:t>
       </w:r>
       <w:r>
         <w:rPr>
@@ -5426,16 +5442,7 @@
           <w:rFonts w:ascii="Courier New" w:hAnsi="Courier New" w:cs="Courier New"/>
           <w:sz w:val="16"/>
         </w:rPr>
-        <w:t>\App\Helpers\Z</w:t>
-      </w:r>
-      <w:bookmarkStart w:id="0" w:name="_GoBack"/>
-      <w:bookmarkEnd w:id="0"/>
-      <w:r>
-        <w:rPr>
-          <w:rFonts w:ascii="Courier New" w:hAnsi="Courier New" w:cs="Courier New"/>
-          <w:sz w:val="16"/>
-        </w:rPr>
-        <w:t>htHelper\System\Helper_Environment::getUserSessionID_System(),</w:t>
+        <w:t>\App\Helpers\ZhtHelper\System\Helper_Environment::getUserSessionID_System(),</w:t>
       </w:r>
     </w:p>
     <w:p>
@@ -11676,7 +11683,7 @@
 </file>
 
 <file path=customXml/itemProps1.xml><?xml version="1.0" encoding="utf-8"?>
-<ds:datastoreItem xmlns:ds="http://schemas.openxmlformats.org/officeDocument/2006/customXml" ds:itemID="{21CC11D2-CD1F-4D02-8273-2D5C552B69D3}">
+<ds:datastoreItem xmlns:ds="http://schemas.openxmlformats.org/officeDocument/2006/customXml" ds:itemID="{8EFBF356-8004-4DED-B27A-C6A8720AAA1E}">
   <ds:schemaRefs>
     <ds:schemaRef ds:uri="http://schemas.openxmlformats.org/officeDocument/2006/bibliography"/>
   </ds:schemaRefs>

</xml_diff>